<commit_message>
Added PIN code to printouts
</commit_message>
<xml_diff>
--- a/CTT-Github/templates/printout/room-printout.docx
+++ b/CTT-Github/templates/printout/room-printout.docx
@@ -71,7 +71,7 @@
           </mc:Choice>
           <mc:Fallback>
             <w:pict>
-              <v:line w14:anchorId="7DFF5692" id="Gerader Verbinder 1" o:spid="_x0000_s1026" style="position:absolute;z-index:4;visibility:visible;mso-wrap-style:square;mso-wrap-distance-left:9pt;mso-wrap-distance-top:0;mso-wrap-distance-right:9pt;mso-wrap-distance-bottom:0;mso-position-horizontal:absolute;mso-position-horizontal-relative:text;mso-position-vertical:absolute;mso-position-vertical-relative:text" from="-3.45pt,37.3pt" to="509.6pt,41.1pt" o:gfxdata="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" strokecolor="#4472c4 [3204]" strokeweight=".79mm">
+              <v:line w14:anchorId="7DFF5692" id="Gerader Verbinder 1" o:spid="_x0000_s1026" style="position:absolute;z-index:4;visibility:visible;mso-wrap-style:square;mso-wrap-distance-left:9pt;mso-wrap-distance-top:0;mso-wrap-distance-right:9pt;mso-wrap-distance-bottom:0;mso-position-horizontal:absolute;mso-position-horizontal-relative:text;mso-position-vertical:absolute;mso-position-vertical-relative:text" from="-3.45pt,37.3pt" to="509.6pt,41.1pt" o:gfxdata="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" strokecolor="#4472c4 [3204]" strokeweight=".79mm">
                 <v:stroke joinstyle="miter"/>
               </v:line>
             </w:pict>
@@ -87,7 +87,7 @@
           <w:lang w:eastAsia="ja-JP"/>
         </w:rPr>
         <w:drawing>
-          <wp:anchor distT="0" distB="0" distL="114300" distR="114300" simplePos="0" relativeHeight="251660288" behindDoc="0" locked="0" layoutInCell="1" allowOverlap="1" wp14:anchorId="427D5118" wp14:editId="0E322158">
+          <wp:anchor distT="0" distB="0" distL="114300" distR="114300" simplePos="0" relativeHeight="251660288" behindDoc="0" locked="0" layoutInCell="1" allowOverlap="1" wp14:anchorId="427D5118" wp14:editId="37AB1999">
             <wp:simplePos x="0" y="0"/>
             <wp:positionH relativeFrom="column">
               <wp:posOffset>5034166</wp:posOffset>
@@ -125,7 +125,7 @@
                   <pic:spPr bwMode="auto">
                     <a:xfrm>
                       <a:off x="0" y="0"/>
-                      <a:ext cx="1573573" cy="1559779"/>
+                      <a:ext cx="1556195" cy="1542553"/>
                     </a:xfrm>
                     <a:prstGeom prst="rect">
                       <a:avLst/>
@@ -349,6 +349,14 @@
           <w:szCs w:val="56"/>
         </w:rPr>
       </w:pPr>
+      <w:r>
+        <w:rPr>
+          <w:rFonts w:ascii="Arial" w:hAnsi="Arial" w:cs="Arial"/>
+          <w:sz w:val="56"/>
+          <w:szCs w:val="56"/>
+        </w:rPr>
+        <w:t>Raum PIN: #c</w:t>
+      </w:r>
     </w:p>
     <w:p>
       <w:pPr>
@@ -514,7 +522,7 @@
           </mc:Choice>
           <mc:Fallback>
             <w:pict>
-              <v:rect w14:anchorId="1C40B2AC" id="Textfeld 2" o:spid="_x0000_s1028" style="position:absolute;margin-left:-11.2pt;margin-top:41pt;width:535.35pt;height:166.55pt;z-index:3;visibility:visible;mso-wrap-style:square;mso-width-percent:0;mso-wrap-distance-left:9pt;mso-wrap-distance-top:3.6pt;mso-wrap-distance-right:9pt;mso-wrap-distance-bottom:3.6pt;mso-position-horizontal:absolute;mso-position-horizontal-relative:text;mso-position-vertical:absolute;mso-position-vertical-relative:text;mso-width-percent:0;mso-width-relative:margin;v-text-anchor:top" o:gfxdata="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" filled="f" stroked="f" strokeweight=".26mm">
+              <v:rect w14:anchorId="1C40B2AC" id="Textfeld 2" o:spid="_x0000_s1026" style="position:absolute;margin-left:-11.2pt;margin-top:41pt;width:535.35pt;height:166.55pt;z-index:3;visibility:visible;mso-wrap-style:square;mso-width-percent:0;mso-wrap-distance-left:9pt;mso-wrap-distance-top:3.6pt;mso-wrap-distance-right:9pt;mso-wrap-distance-bottom:3.6pt;mso-position-horizontal:absolute;mso-position-horizontal-relative:text;mso-position-vertical:absolute;mso-position-vertical-relative:text;mso-width-percent:0;mso-width-relative:margin;v-text-anchor:top" o:gfxdata="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" filled="f" stroked="f" strokeweight=".26mm">
                 <v:textbox>
                   <w:txbxContent>
                     <w:p>
@@ -659,7 +667,7 @@
 <w:ftr xmlns:wpc="http://schemas.microsoft.com/office/word/2010/wordprocessingCanvas" xmlns:cx="http://schemas.microsoft.com/office/drawing/2014/chartex" xmlns:cx1="http://schemas.microsoft.com/office/drawing/2015/9/8/chartex" xmlns:cx2="http://schemas.microsoft.com/office/drawing/2015/10/21/chartex" xmlns:cx3="http://schemas.microsoft.com/office/drawing/2016/5/9/chartex" xmlns:cx4="http://schemas.microsoft.com/office/drawing/2016/5/10/chartex" xmlns:cx5="http://schemas.microsoft.com/office/drawing/2016/5/11/chartex" xmlns:cx6="http://schemas.microsoft.com/office/drawing/2016/5/12/chartex" xmlns:cx7="http://schemas.microsoft.com/office/drawing/2016/5/13/chartex" xmlns:cx8="http://schemas.microsoft.com/office/drawing/2016/5/14/chartex" xmlns:mc="http://schemas.openxmlformats.org/markup-compatibility/2006" xmlns:aink="http://schemas.microsoft.com/office/drawing/2016/ink" xmlns:am3d="http://schemas.microsoft.com/office/drawing/2017/model3d" xmlns:o="urn:schemas-microsoft-com:office:office" xmlns:r="http://schemas.openxmlformats.org/officeDocument/2006/relationships" xmlns:m="http://schemas.openxmlformats.org/officeDocument/2006/math" xmlns:v="urn:schemas-microsoft-com:vml" xmlns:wp14="http://schemas.microsoft.com/office/word/2010/wordprocessingDrawing" xmlns:wp="http://schemas.openxmlformats.org/drawingml/2006/wordprocessingDrawing" xmlns:w10="urn:schemas-microsoft-com:office:word" xmlns:w="http://schemas.openxmlformats.org/wordprocessingml/2006/main" xmlns:w14="http://schemas.microsoft.com/office/word/2010/wordml" xmlns:w15="http://schemas.microsoft.com/office/word/2012/wordml" xmlns:w16cex="http://schemas.microsoft.com/office/word/2018/wordml/cex" xmlns:w16cid="http://schemas.microsoft.com/office/word/2016/wordml/cid" xmlns:w16="http://schemas.microsoft.com/office/word/2018/wordml" xmlns:w16se="http://schemas.microsoft.com/office/word/2015/wordml/symex" xmlns:wpg="http://schemas.microsoft.com/office/word/2010/wordprocessingGroup" xmlns:wpi="http://schemas.microsoft.com/office/word/2010/wordprocessingInk" xmlns:wne="http://schemas.microsoft.com/office/word/2006/wordml" xmlns:wps="http://schemas.microsoft.com/office/word/2010/wordprocessingShape" mc:Ignorable="w14 w15 w16se w16cid w16 w16cex wp14">
   <w:p>
     <w:pPr>
-      <w:pStyle w:val="Fuzeile"/>
+      <w:pStyle w:val="Footer"/>
     </w:pPr>
   </w:p>
 </w:ftr>
@@ -694,7 +702,7 @@
 <w:hdr xmlns:wpc="http://schemas.microsoft.com/office/word/2010/wordprocessingCanvas" xmlns:cx="http://schemas.microsoft.com/office/drawing/2014/chartex" xmlns:cx1="http://schemas.microsoft.com/office/drawing/2015/9/8/chartex" xmlns:cx2="http://schemas.microsoft.com/office/drawing/2015/10/21/chartex" xmlns:cx3="http://schemas.microsoft.com/office/drawing/2016/5/9/chartex" xmlns:cx4="http://schemas.microsoft.com/office/drawing/2016/5/10/chartex" xmlns:cx5="http://schemas.microsoft.com/office/drawing/2016/5/11/chartex" xmlns:cx6="http://schemas.microsoft.com/office/drawing/2016/5/12/chartex" xmlns:cx7="http://schemas.microsoft.com/office/drawing/2016/5/13/chartex" xmlns:cx8="http://schemas.microsoft.com/office/drawing/2016/5/14/chartex" xmlns:mc="http://schemas.openxmlformats.org/markup-compatibility/2006" xmlns:aink="http://schemas.microsoft.com/office/drawing/2016/ink" xmlns:am3d="http://schemas.microsoft.com/office/drawing/2017/model3d" xmlns:o="urn:schemas-microsoft-com:office:office" xmlns:r="http://schemas.openxmlformats.org/officeDocument/2006/relationships" xmlns:m="http://schemas.openxmlformats.org/officeDocument/2006/math" xmlns:v="urn:schemas-microsoft-com:vml" xmlns:wp14="http://schemas.microsoft.com/office/word/2010/wordprocessingDrawing" xmlns:wp="http://schemas.openxmlformats.org/drawingml/2006/wordprocessingDrawing" xmlns:w10="urn:schemas-microsoft-com:office:word" xmlns:w="http://schemas.openxmlformats.org/wordprocessingml/2006/main" xmlns:w14="http://schemas.microsoft.com/office/word/2010/wordml" xmlns:w15="http://schemas.microsoft.com/office/word/2012/wordml" xmlns:w16cex="http://schemas.microsoft.com/office/word/2018/wordml/cex" xmlns:w16cid="http://schemas.microsoft.com/office/word/2016/wordml/cid" xmlns:w16="http://schemas.microsoft.com/office/word/2018/wordml" xmlns:w16se="http://schemas.microsoft.com/office/word/2015/wordml/symex" xmlns:wpg="http://schemas.microsoft.com/office/word/2010/wordprocessingGroup" xmlns:wpi="http://schemas.microsoft.com/office/word/2010/wordprocessingInk" xmlns:wne="http://schemas.microsoft.com/office/word/2006/wordml" xmlns:wps="http://schemas.microsoft.com/office/word/2010/wordprocessingShape" mc:Ignorable="w14 w15 w16se w16cid w16 w16cex wp14">
   <w:p>
     <w:pPr>
-      <w:pStyle w:val="Kopfzeile"/>
+      <w:pStyle w:val="Header"/>
     </w:pPr>
     <w:r>
       <w:rPr>
@@ -1141,20 +1149,20 @@
     <w:lsdException w:name="Unresolved Mention" w:semiHidden="1" w:unhideWhenUsed="1"/>
     <w:lsdException w:name="Smart Link" w:semiHidden="1" w:unhideWhenUsed="1"/>
   </w:latentStyles>
-  <w:style w:type="paragraph" w:default="1" w:styleId="Standard">
+  <w:style w:type="paragraph" w:default="1" w:styleId="Normal">
     <w:name w:val="Normal"/>
     <w:qFormat/>
     <w:pPr>
       <w:spacing w:after="160" w:line="259" w:lineRule="auto"/>
     </w:pPr>
   </w:style>
-  <w:style w:type="character" w:default="1" w:styleId="Absatz-Standardschriftart">
+  <w:style w:type="character" w:default="1" w:styleId="DefaultParagraphFont">
     <w:name w:val="Default Paragraph Font"/>
     <w:uiPriority w:val="1"/>
     <w:semiHidden/>
     <w:unhideWhenUsed/>
   </w:style>
-  <w:style w:type="table" w:default="1" w:styleId="NormaleTabelle">
+  <w:style w:type="table" w:default="1" w:styleId="TableNormal">
     <w:name w:val="Normal Table"/>
     <w:uiPriority w:val="99"/>
     <w:semiHidden/>
@@ -1169,16 +1177,16 @@
       </w:tblCellMar>
     </w:tblPr>
   </w:style>
-  <w:style w:type="numbering" w:default="1" w:styleId="KeineListe">
+  <w:style w:type="numbering" w:default="1" w:styleId="NoList">
     <w:name w:val="No List"/>
     <w:uiPriority w:val="99"/>
     <w:semiHidden/>
     <w:unhideWhenUsed/>
   </w:style>
-  <w:style w:type="character" w:customStyle="1" w:styleId="SprechblasentextZchn">
-    <w:name w:val="Sprechblasentext Zchn"/>
-    <w:basedOn w:val="Absatz-Standardschriftart"/>
-    <w:link w:val="Sprechblasentext"/>
+  <w:style w:type="character" w:customStyle="1" w:styleId="BalloonTextChar">
+    <w:name w:val="Balloon Text Char"/>
+    <w:basedOn w:val="DefaultParagraphFont"/>
+    <w:link w:val="BalloonText"/>
     <w:uiPriority w:val="99"/>
     <w:semiHidden/>
     <w:qFormat/>
@@ -1189,26 +1197,26 @@
       <w:szCs w:val="18"/>
     </w:rPr>
   </w:style>
-  <w:style w:type="character" w:customStyle="1" w:styleId="KopfzeileZchn">
-    <w:name w:val="Kopfzeile Zchn"/>
-    <w:basedOn w:val="Absatz-Standardschriftart"/>
-    <w:link w:val="Kopfzeile"/>
+  <w:style w:type="character" w:customStyle="1" w:styleId="HeaderChar">
+    <w:name w:val="Header Char"/>
+    <w:basedOn w:val="DefaultParagraphFont"/>
+    <w:link w:val="Header"/>
     <w:uiPriority w:val="99"/>
     <w:qFormat/>
     <w:rsid w:val="00484904"/>
   </w:style>
-  <w:style w:type="character" w:customStyle="1" w:styleId="FuzeileZchn">
-    <w:name w:val="Fußzeile Zchn"/>
-    <w:basedOn w:val="Absatz-Standardschriftart"/>
-    <w:link w:val="Fuzeile"/>
+  <w:style w:type="character" w:customStyle="1" w:styleId="FooterChar">
+    <w:name w:val="Footer Char"/>
+    <w:basedOn w:val="DefaultParagraphFont"/>
+    <w:link w:val="Footer"/>
     <w:uiPriority w:val="99"/>
     <w:qFormat/>
     <w:rsid w:val="00484904"/>
   </w:style>
   <w:style w:type="paragraph" w:customStyle="1" w:styleId="Heading">
     <w:name w:val="Heading"/>
-    <w:basedOn w:val="Standard"/>
-    <w:next w:val="Textkrper"/>
+    <w:basedOn w:val="Normal"/>
+    <w:next w:val="BodyText"/>
     <w:qFormat/>
     <w:pPr>
       <w:keepNext/>
@@ -1220,23 +1228,23 @@
       <w:szCs w:val="28"/>
     </w:rPr>
   </w:style>
-  <w:style w:type="paragraph" w:styleId="Textkrper">
+  <w:style w:type="paragraph" w:styleId="BodyText">
     <w:name w:val="Body Text"/>
-    <w:basedOn w:val="Standard"/>
+    <w:basedOn w:val="Normal"/>
     <w:pPr>
       <w:spacing w:after="140" w:line="276" w:lineRule="auto"/>
     </w:pPr>
   </w:style>
-  <w:style w:type="paragraph" w:styleId="Liste">
+  <w:style w:type="paragraph" w:styleId="List">
     <w:name w:val="List"/>
-    <w:basedOn w:val="Textkrper"/>
+    <w:basedOn w:val="BodyText"/>
     <w:rPr>
       <w:rFonts w:ascii="Thorndale" w:hAnsi="Thorndale" w:cs="Lohit Devanagari"/>
     </w:rPr>
   </w:style>
-  <w:style w:type="paragraph" w:styleId="Beschriftung">
+  <w:style w:type="paragraph" w:styleId="Caption">
     <w:name w:val="caption"/>
-    <w:basedOn w:val="Standard"/>
+    <w:basedOn w:val="Normal"/>
     <w:qFormat/>
     <w:pPr>
       <w:suppressLineNumbers/>
@@ -1252,7 +1260,7 @@
   </w:style>
   <w:style w:type="paragraph" w:customStyle="1" w:styleId="Index">
     <w:name w:val="Index"/>
-    <w:basedOn w:val="Standard"/>
+    <w:basedOn w:val="Normal"/>
     <w:qFormat/>
     <w:pPr>
       <w:suppressLineNumbers/>
@@ -1261,10 +1269,10 @@
       <w:rFonts w:ascii="Thorndale" w:hAnsi="Thorndale" w:cs="Lohit Devanagari"/>
     </w:rPr>
   </w:style>
-  <w:style w:type="paragraph" w:styleId="Sprechblasentext">
+  <w:style w:type="paragraph" w:styleId="BalloonText">
     <w:name w:val="Balloon Text"/>
-    <w:basedOn w:val="Standard"/>
-    <w:link w:val="SprechblasentextZchn"/>
+    <w:basedOn w:val="Normal"/>
+    <w:link w:val="BalloonTextChar"/>
     <w:uiPriority w:val="99"/>
     <w:semiHidden/>
     <w:unhideWhenUsed/>
@@ -1279,10 +1287,10 @@
       <w:szCs w:val="18"/>
     </w:rPr>
   </w:style>
-  <w:style w:type="paragraph" w:styleId="Kopfzeile">
+  <w:style w:type="paragraph" w:styleId="Header">
     <w:name w:val="header"/>
-    <w:basedOn w:val="Standard"/>
-    <w:link w:val="KopfzeileZchn"/>
+    <w:basedOn w:val="Normal"/>
+    <w:link w:val="HeaderChar"/>
     <w:uiPriority w:val="99"/>
     <w:unhideWhenUsed/>
     <w:rsid w:val="00484904"/>
@@ -1294,10 +1302,10 @@
       <w:spacing w:after="0" w:line="240" w:lineRule="auto"/>
     </w:pPr>
   </w:style>
-  <w:style w:type="paragraph" w:styleId="Fuzeile">
+  <w:style w:type="paragraph" w:styleId="Footer">
     <w:name w:val="footer"/>
-    <w:basedOn w:val="Standard"/>
-    <w:link w:val="FuzeileZchn"/>
+    <w:basedOn w:val="Normal"/>
+    <w:link w:val="FooterChar"/>
     <w:uiPriority w:val="99"/>
     <w:unhideWhenUsed/>
     <w:rsid w:val="00484904"/>
@@ -1311,7 +1319,7 @@
   </w:style>
   <w:style w:type="paragraph" w:customStyle="1" w:styleId="FrameContents">
     <w:name w:val="Frame Contents"/>
-    <w:basedOn w:val="Standard"/>
+    <w:basedOn w:val="Normal"/>
     <w:qFormat/>
   </w:style>
 </w:styles>

</xml_diff>

<commit_message>
Added PIN code to printouts (#81)
* Added PIN code to printouts

* Final(tm) printout redesign

Co-authored-by: MorMundHS-MA <MorMundHS-MA@users.noreply.github.com>
</commit_message>
<xml_diff>
--- a/CTT-Github/templates/printout/room-printout.docx
+++ b/CTT-Github/templates/printout/room-printout.docx
@@ -23,7 +23,7 @@
         <mc:AlternateContent>
           <mc:Choice Requires="wps">
             <w:drawing>
-              <wp:anchor distT="0" distB="0" distL="114300" distR="114300" simplePos="0" relativeHeight="4" behindDoc="0" locked="0" layoutInCell="1" allowOverlap="1" wp14:anchorId="3DE94BDB" wp14:editId="0A0EF090">
+              <wp:anchor distT="0" distB="0" distL="114300" distR="114300" simplePos="0" relativeHeight="4" behindDoc="0" locked="0" layoutInCell="1" allowOverlap="1" wp14:anchorId="3DE94BDB" wp14:editId="658F17DF">
                 <wp:simplePos x="0" y="0"/>
                 <wp:positionH relativeFrom="column">
                   <wp:posOffset>-43815</wp:posOffset>
@@ -71,7 +71,7 @@
           </mc:Choice>
           <mc:Fallback>
             <w:pict>
-              <v:line w14:anchorId="7DFF5692" id="Gerader Verbinder 1" o:spid="_x0000_s1026" style="position:absolute;z-index:4;visibility:visible;mso-wrap-style:square;mso-wrap-distance-left:9pt;mso-wrap-distance-top:0;mso-wrap-distance-right:9pt;mso-wrap-distance-bottom:0;mso-position-horizontal:absolute;mso-position-horizontal-relative:text;mso-position-vertical:absolute;mso-position-vertical-relative:text" from="-3.45pt,37.3pt" to="509.6pt,41.1pt" o:gfxdata="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" strokecolor="#4472c4 [3204]" strokeweight=".79mm">
+              <v:line w14:anchorId="0FE190F5" id="Gerader Verbinder 1" o:spid="_x0000_s1026" style="position:absolute;z-index:4;visibility:visible;mso-wrap-style:square;mso-wrap-distance-left:9pt;mso-wrap-distance-top:0;mso-wrap-distance-right:9pt;mso-wrap-distance-bottom:0;mso-position-horizontal:absolute;mso-position-horizontal-relative:text;mso-position-vertical:absolute;mso-position-vertical-relative:text" from="-3.45pt,37.3pt" to="509.6pt,41.1pt" o:gfxdata="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" strokecolor="#4472c4 [3204]" strokeweight=".79mm">
                 <v:stroke joinstyle="miter"/>
               </v:line>
             </w:pict>
@@ -80,6 +80,151 @@
       </w:r>
       <w:r>
         <w:rPr>
+          <w:rFonts w:ascii="Arial" w:hAnsi="Arial" w:cs="Arial"/>
+          <w:sz w:val="60"/>
+          <w:szCs w:val="60"/>
+        </w:rPr>
+        <w:t xml:space="preserve">Gebäude </w:t>
+      </w:r>
+      <w:r>
+        <w:rPr>
+          <w:rFonts w:ascii="Arial" w:hAnsi="Arial" w:cs="Arial"/>
+          <w:sz w:val="60"/>
+          <w:szCs w:val="60"/>
+        </w:rPr>
+        <w:t>#g</w:t>
+      </w:r>
+      <w:r>
+        <w:rPr>
+          <w:rFonts w:ascii="Arial" w:hAnsi="Arial" w:cs="Arial"/>
+          <w:sz w:val="60"/>
+          <w:szCs w:val="60"/>
+        </w:rPr>
+        <w:t xml:space="preserve"> / Raum</w:t>
+      </w:r>
+      <w:r>
+        <w:rPr>
+          <w:rFonts w:ascii="Arial" w:hAnsi="Arial" w:cs="Arial"/>
+          <w:sz w:val="60"/>
+          <w:szCs w:val="60"/>
+        </w:rPr>
+        <w:t xml:space="preserve"> #r</w:t>
+      </w:r>
+    </w:p>
+    <w:p>
+      <w:pPr>
+        <w:tabs>
+          <w:tab w:val="left" w:pos="5387"/>
+        </w:tabs>
+        <w:ind w:right="1105"/>
+        <w:rPr>
+          <w:sz w:val="24"/>
+          <w:szCs w:val="24"/>
+        </w:rPr>
+      </w:pPr>
+      <w:r>
+        <w:rPr>
+          <w:rFonts w:ascii="Arial" w:hAnsi="Arial" w:cs="Arial"/>
+          <w:sz w:val="24"/>
+          <w:szCs w:val="24"/>
+        </w:rPr>
+        <w:t xml:space="preserve">Link </w:t>
+      </w:r>
+      <w:r>
+        <w:rPr>
+          <w:rFonts w:ascii="Arial" w:hAnsi="Arial" w:cs="Arial"/>
+          <w:sz w:val="24"/>
+          <w:szCs w:val="24"/>
+        </w:rPr>
+        <w:t>für</w:t>
+      </w:r>
+      <w:r>
+        <w:rPr>
+          <w:rFonts w:ascii="Arial" w:hAnsi="Arial" w:cs="Arial"/>
+          <w:sz w:val="24"/>
+          <w:szCs w:val="24"/>
+        </w:rPr>
+        <w:t xml:space="preserve"> manuellen Check</w:t>
+      </w:r>
+      <w:r>
+        <w:rPr>
+          <w:rFonts w:ascii="Arial" w:hAnsi="Arial" w:cs="Arial"/>
+          <w:sz w:val="24"/>
+          <w:szCs w:val="24"/>
+        </w:rPr>
+        <w:t>-i</w:t>
+      </w:r>
+      <w:r>
+        <w:rPr>
+          <w:rFonts w:ascii="Arial" w:hAnsi="Arial" w:cs="Arial"/>
+          <w:sz w:val="24"/>
+          <w:szCs w:val="24"/>
+        </w:rPr>
+        <w:t>n</w:t>
+      </w:r>
+      <w:r>
+        <w:rPr>
+          <w:rFonts w:ascii="Arial" w:hAnsi="Arial" w:cs="Arial"/>
+          <w:sz w:val="24"/>
+          <w:szCs w:val="24"/>
+        </w:rPr>
+        <w:t>: #l</w:t>
+      </w:r>
+    </w:p>
+    <w:p>
+      <w:pPr>
+        <w:spacing w:after="0" w:line="240" w:lineRule="auto"/>
+        <w:rPr>
+          <w:rFonts w:ascii="Times New Roman" w:eastAsia="Times New Roman" w:hAnsi="Times New Roman" w:cs="Times New Roman"/>
+          <w:sz w:val="24"/>
+          <w:szCs w:val="24"/>
+          <w:lang w:eastAsia="ja-JP"/>
+        </w:rPr>
+      </w:pPr>
+      <w:r>
+        <w:rPr>
+          <w:rFonts w:ascii="Times New Roman" w:eastAsia="Times New Roman" w:hAnsi="Times New Roman" w:cs="Times New Roman"/>
+          <w:sz w:val="24"/>
+          <w:szCs w:val="24"/>
+          <w:lang w:eastAsia="ja-JP"/>
+        </w:rPr>
+        <w:fldChar w:fldCharType="begin"/>
+      </w:r>
+      <w:r>
+        <w:rPr>
+          <w:rFonts w:ascii="Times New Roman" w:eastAsia="Times New Roman" w:hAnsi="Times New Roman" w:cs="Times New Roman"/>
+          <w:sz w:val="24"/>
+          <w:szCs w:val="24"/>
+          <w:lang w:eastAsia="ja-JP"/>
+        </w:rPr>
+        <w:instrText xml:space="preserve"> INCLUDEPICTURE "http://hoppy.informatik.hs-mannheim.de:9092/QRCodes/room/A007a" \* MERGEFORMATINET </w:instrText>
+      </w:r>
+      <w:r>
+        <w:rPr>
+          <w:rFonts w:ascii="Times New Roman" w:eastAsia="Times New Roman" w:hAnsi="Times New Roman" w:cs="Times New Roman"/>
+          <w:sz w:val="24"/>
+          <w:szCs w:val="24"/>
+          <w:lang w:eastAsia="ja-JP"/>
+        </w:rPr>
+        <w:fldChar w:fldCharType="end"/>
+      </w:r>
+    </w:p>
+    <w:p>
+      <w:pPr>
+        <w:tabs>
+          <w:tab w:val="left" w:pos="5387"/>
+        </w:tabs>
+        <w:spacing w:after="0" w:line="216" w:lineRule="auto"/>
+        <w:ind w:right="550"/>
+        <w:rPr>
+          <w:rFonts w:ascii="Arial" w:hAnsi="Arial" w:cs="Arial"/>
+          <w:b/>
+          <w:sz w:val="100"/>
+          <w:szCs w:val="100"/>
+        </w:rPr>
+      </w:pPr>
+      <w:r>
+        <w:rPr>
           <w:rFonts w:ascii="Times New Roman" w:eastAsia="Times New Roman" w:hAnsi="Times New Roman" w:cs="Times New Roman"/>
           <w:noProof/>
           <w:sz w:val="60"/>
@@ -87,16 +232,16 @@
           <w:lang w:eastAsia="ja-JP"/>
         </w:rPr>
         <w:drawing>
-          <wp:anchor distT="0" distB="0" distL="114300" distR="114300" simplePos="0" relativeHeight="251660288" behindDoc="0" locked="0" layoutInCell="1" allowOverlap="1" wp14:anchorId="427D5118" wp14:editId="0E322158">
+          <wp:anchor distT="0" distB="0" distL="114300" distR="114300" simplePos="0" relativeHeight="251660288" behindDoc="0" locked="0" layoutInCell="1" allowOverlap="1" wp14:anchorId="427D5118" wp14:editId="647EE9C5">
             <wp:simplePos x="0" y="0"/>
-            <wp:positionH relativeFrom="column">
-              <wp:posOffset>5034166</wp:posOffset>
+            <wp:positionH relativeFrom="page">
+              <wp:align>center</wp:align>
             </wp:positionH>
             <wp:positionV relativeFrom="paragraph">
-              <wp:posOffset>79319</wp:posOffset>
+              <wp:posOffset>5715</wp:posOffset>
             </wp:positionV>
-            <wp:extent cx="1556195" cy="1542553"/>
-            <wp:effectExtent l="0" t="0" r="6350" b="0"/>
+            <wp:extent cx="2276475" cy="2256519"/>
+            <wp:effectExtent l="0" t="0" r="0" b="0"/>
             <wp:wrapNone/>
             <wp:docPr id="6" name="Grafik 6"/>
             <wp:cNvGraphicFramePr>
@@ -125,7 +270,7 @@
                   <pic:spPr bwMode="auto">
                     <a:xfrm>
                       <a:off x="0" y="0"/>
-                      <a:ext cx="1573573" cy="1559779"/>
+                      <a:ext cx="2276475" cy="2256519"/>
                     </a:xfrm>
                     <a:prstGeom prst="rect">
                       <a:avLst/>
@@ -152,136 +297,87 @@
           </wp:anchor>
         </w:drawing>
       </w:r>
-      <w:r>
-        <w:rPr>
-          <w:rFonts w:ascii="Arial" w:hAnsi="Arial" w:cs="Arial"/>
-          <w:sz w:val="60"/>
-          <w:szCs w:val="60"/>
-        </w:rPr>
-        <w:t xml:space="preserve">Gebäude </w:t>
-      </w:r>
-      <w:r>
-        <w:rPr>
-          <w:rFonts w:ascii="Arial" w:hAnsi="Arial" w:cs="Arial"/>
-          <w:sz w:val="60"/>
-          <w:szCs w:val="60"/>
-        </w:rPr>
-        <w:t>#g</w:t>
-      </w:r>
-      <w:r>
-        <w:rPr>
-          <w:rFonts w:ascii="Arial" w:hAnsi="Arial" w:cs="Arial"/>
-          <w:sz w:val="60"/>
-          <w:szCs w:val="60"/>
-        </w:rPr>
-        <w:t xml:space="preserve"> / Raum</w:t>
-      </w:r>
-      <w:r>
-        <w:rPr>
-          <w:rFonts w:ascii="Arial" w:hAnsi="Arial" w:cs="Arial"/>
-          <w:sz w:val="60"/>
-          <w:szCs w:val="60"/>
-        </w:rPr>
-        <w:t xml:space="preserve"> #r</w:t>
-      </w:r>
     </w:p>
     <w:p>
       <w:pPr>
         <w:tabs>
           <w:tab w:val="left" w:pos="5387"/>
         </w:tabs>
-        <w:ind w:right="1105"/>
-        <w:rPr>
-          <w:sz w:val="24"/>
-          <w:szCs w:val="24"/>
-        </w:rPr>
-      </w:pPr>
-      <w:r>
-        <w:rPr>
-          <w:rFonts w:ascii="Arial" w:hAnsi="Arial" w:cs="Arial"/>
-          <w:sz w:val="24"/>
-          <w:szCs w:val="24"/>
-        </w:rPr>
-        <w:t xml:space="preserve">Link </w:t>
-      </w:r>
-      <w:r>
-        <w:rPr>
-          <w:rFonts w:ascii="Arial" w:hAnsi="Arial" w:cs="Arial"/>
-          <w:sz w:val="24"/>
-          <w:szCs w:val="24"/>
-        </w:rPr>
-        <w:t>für</w:t>
-      </w:r>
-      <w:r>
-        <w:rPr>
-          <w:rFonts w:ascii="Arial" w:hAnsi="Arial" w:cs="Arial"/>
-          <w:sz w:val="24"/>
-          <w:szCs w:val="24"/>
-        </w:rPr>
-        <w:t xml:space="preserve"> manuellen Check</w:t>
-      </w:r>
-      <w:r>
-        <w:rPr>
-          <w:rFonts w:ascii="Arial" w:hAnsi="Arial" w:cs="Arial"/>
-          <w:sz w:val="24"/>
-          <w:szCs w:val="24"/>
-        </w:rPr>
-        <w:t>-i</w:t>
-      </w:r>
-      <w:r>
-        <w:rPr>
-          <w:rFonts w:ascii="Arial" w:hAnsi="Arial" w:cs="Arial"/>
-          <w:sz w:val="24"/>
-          <w:szCs w:val="24"/>
-        </w:rPr>
-        <w:t>n</w:t>
-      </w:r>
-      <w:r>
-        <w:rPr>
-          <w:rFonts w:ascii="Arial" w:hAnsi="Arial" w:cs="Arial"/>
-          <w:sz w:val="24"/>
-          <w:szCs w:val="24"/>
-        </w:rPr>
-        <w:t>: #l</w:t>
-      </w:r>
-    </w:p>
-    <w:p>
-      <w:pPr>
-        <w:spacing w:after="0" w:line="240" w:lineRule="auto"/>
-        <w:rPr>
-          <w:rFonts w:ascii="Times New Roman" w:eastAsia="Times New Roman" w:hAnsi="Times New Roman" w:cs="Times New Roman"/>
-          <w:sz w:val="24"/>
-          <w:szCs w:val="24"/>
-          <w:lang w:eastAsia="ja-JP"/>
-        </w:rPr>
-      </w:pPr>
-      <w:r>
-        <w:rPr>
-          <w:rFonts w:ascii="Times New Roman" w:eastAsia="Times New Roman" w:hAnsi="Times New Roman" w:cs="Times New Roman"/>
-          <w:sz w:val="24"/>
-          <w:szCs w:val="24"/>
-          <w:lang w:eastAsia="ja-JP"/>
-        </w:rPr>
-        <w:fldChar w:fldCharType="begin"/>
-      </w:r>
-      <w:r>
-        <w:rPr>
-          <w:rFonts w:ascii="Times New Roman" w:eastAsia="Times New Roman" w:hAnsi="Times New Roman" w:cs="Times New Roman"/>
-          <w:sz w:val="24"/>
-          <w:szCs w:val="24"/>
-          <w:lang w:eastAsia="ja-JP"/>
-        </w:rPr>
-        <w:instrText xml:space="preserve"> INCLUDEPICTURE "http://hoppy.informatik.hs-mannheim.de:9092/QRCodes/room/A007a" \* MERGEFORMATINET </w:instrText>
-      </w:r>
-      <w:r>
-        <w:rPr>
-          <w:rFonts w:ascii="Times New Roman" w:eastAsia="Times New Roman" w:hAnsi="Times New Roman" w:cs="Times New Roman"/>
-          <w:sz w:val="24"/>
-          <w:szCs w:val="24"/>
-          <w:lang w:eastAsia="ja-JP"/>
-        </w:rPr>
-        <w:fldChar w:fldCharType="end"/>
-      </w:r>
+        <w:spacing w:after="0" w:line="216" w:lineRule="auto"/>
+        <w:ind w:right="550"/>
+        <w:rPr>
+          <w:rFonts w:ascii="Arial" w:hAnsi="Arial" w:cs="Arial"/>
+          <w:b/>
+          <w:sz w:val="100"/>
+          <w:szCs w:val="100"/>
+        </w:rPr>
+      </w:pPr>
+    </w:p>
+    <w:p>
+      <w:pPr>
+        <w:tabs>
+          <w:tab w:val="left" w:pos="5387"/>
+        </w:tabs>
+        <w:spacing w:after="0" w:line="216" w:lineRule="auto"/>
+        <w:ind w:right="550"/>
+        <w:rPr>
+          <w:rFonts w:ascii="Arial" w:hAnsi="Arial" w:cs="Arial"/>
+          <w:b/>
+          <w:sz w:val="100"/>
+          <w:szCs w:val="100"/>
+        </w:rPr>
+      </w:pPr>
+    </w:p>
+    <w:p>
+      <w:pPr>
+        <w:jc w:val="center"/>
+        <w:rPr>
+          <w:rFonts w:ascii="Arial" w:hAnsi="Arial" w:cs="Arial"/>
+          <w:sz w:val="56"/>
+          <w:szCs w:val="56"/>
+        </w:rPr>
+      </w:pPr>
+    </w:p>
+    <w:p>
+      <w:pPr>
+        <w:jc w:val="center"/>
+        <w:rPr>
+          <w:rFonts w:ascii="Arial" w:hAnsi="Arial" w:cs="Arial"/>
+          <w:sz w:val="56"/>
+          <w:szCs w:val="56"/>
+        </w:rPr>
+      </w:pPr>
+      <w:r>
+        <w:rPr>
+          <w:rFonts w:ascii="Arial" w:hAnsi="Arial" w:cs="Arial"/>
+          <w:sz w:val="56"/>
+          <w:szCs w:val="56"/>
+        </w:rPr>
+        <w:t xml:space="preserve">   </w:t>
+      </w:r>
+      <w:r>
+        <w:rPr>
+          <w:rFonts w:ascii="Arial" w:hAnsi="Arial" w:cs="Arial"/>
+          <w:sz w:val="56"/>
+          <w:szCs w:val="56"/>
+        </w:rPr>
+        <w:t>Raum PIN: #c</w:t>
+      </w:r>
+    </w:p>
+    <w:p>
+      <w:pPr>
+        <w:tabs>
+          <w:tab w:val="left" w:pos="5387"/>
+        </w:tabs>
+        <w:spacing w:after="0" w:line="216" w:lineRule="auto"/>
+        <w:ind w:right="550"/>
+        <w:rPr>
+          <w:rFonts w:ascii="Arial" w:hAnsi="Arial" w:cs="Arial"/>
+          <w:b/>
+          <w:sz w:val="100"/>
+          <w:szCs w:val="100"/>
+        </w:rPr>
+      </w:pPr>
     </w:p>
     <w:p>
       <w:pPr>
@@ -340,51 +436,6 @@
           <w:szCs w:val="56"/>
         </w:rPr>
       </w:pPr>
-    </w:p>
-    <w:p>
-      <w:pPr>
-        <w:rPr>
-          <w:rFonts w:ascii="Arial" w:hAnsi="Arial" w:cs="Arial"/>
-          <w:sz w:val="56"/>
-          <w:szCs w:val="56"/>
-        </w:rPr>
-      </w:pPr>
-    </w:p>
-    <w:p>
-      <w:pPr>
-        <w:rPr>
-          <w:rFonts w:ascii="Arial" w:hAnsi="Arial" w:cs="Arial"/>
-          <w:sz w:val="56"/>
-          <w:szCs w:val="56"/>
-        </w:rPr>
-      </w:pPr>
-    </w:p>
-    <w:p>
-      <w:pPr>
-        <w:rPr>
-          <w:rFonts w:ascii="Arial" w:hAnsi="Arial" w:cs="Arial"/>
-          <w:sz w:val="56"/>
-          <w:szCs w:val="56"/>
-        </w:rPr>
-      </w:pPr>
-    </w:p>
-    <w:p>
-      <w:pPr>
-        <w:rPr>
-          <w:rFonts w:ascii="Arial" w:hAnsi="Arial" w:cs="Arial"/>
-          <w:sz w:val="56"/>
-          <w:szCs w:val="56"/>
-        </w:rPr>
-      </w:pPr>
-    </w:p>
-    <w:p>
-      <w:pPr>
-        <w:rPr>
-          <w:rFonts w:ascii="Arial" w:hAnsi="Arial" w:cs="Arial"/>
-          <w:sz w:val="56"/>
-          <w:szCs w:val="56"/>
-        </w:rPr>
-      </w:pPr>
       <w:r>
         <w:rPr>
           <w:rFonts w:ascii="Arial" w:hAnsi="Arial" w:cs="Arial"/>
@@ -395,13 +446,13 @@
         <mc:AlternateContent>
           <mc:Choice Requires="wps">
             <w:drawing>
-              <wp:anchor distT="45720" distB="45720" distL="114300" distR="114300" simplePos="0" relativeHeight="3" behindDoc="0" locked="0" layoutInCell="1" allowOverlap="1" wp14:anchorId="1C40B2AC" wp14:editId="31A89E1A">
+              <wp:anchor distT="45720" distB="45720" distL="114300" distR="114300" simplePos="0" relativeHeight="3" behindDoc="0" locked="0" layoutInCell="1" allowOverlap="1" wp14:anchorId="1C40B2AC" wp14:editId="3C2FBB38">
                 <wp:simplePos x="0" y="0"/>
-                <wp:positionH relativeFrom="column">
-                  <wp:posOffset>-142452</wp:posOffset>
+                <wp:positionH relativeFrom="page">
+                  <wp:align>center</wp:align>
                 </wp:positionH>
                 <wp:positionV relativeFrom="paragraph">
-                  <wp:posOffset>520700</wp:posOffset>
+                  <wp:posOffset>120650</wp:posOffset>
                 </wp:positionV>
                 <wp:extent cx="6798734" cy="2115185"/>
                 <wp:effectExtent l="0" t="0" r="0" b="0"/>
@@ -514,7 +565,7 @@
           </mc:Choice>
           <mc:Fallback>
             <w:pict>
-              <v:rect w14:anchorId="1C40B2AC" id="Textfeld 2" o:spid="_x0000_s1028" style="position:absolute;margin-left:-11.2pt;margin-top:41pt;width:535.35pt;height:166.55pt;z-index:3;visibility:visible;mso-wrap-style:square;mso-width-percent:0;mso-wrap-distance-left:9pt;mso-wrap-distance-top:3.6pt;mso-wrap-distance-right:9pt;mso-wrap-distance-bottom:3.6pt;mso-position-horizontal:absolute;mso-position-horizontal-relative:text;mso-position-vertical:absolute;mso-position-vertical-relative:text;mso-width-percent:0;mso-width-relative:margin;v-text-anchor:top" o:gfxdata="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" filled="f" stroked="f" strokeweight=".26mm">
+              <v:rect w14:anchorId="1C40B2AC" id="Textfeld 2" o:spid="_x0000_s1026" style="position:absolute;margin-left:0;margin-top:9.5pt;width:535.35pt;height:166.55pt;z-index:3;visibility:visible;mso-wrap-style:square;mso-width-percent:0;mso-wrap-distance-left:9pt;mso-wrap-distance-top:3.6pt;mso-wrap-distance-right:9pt;mso-wrap-distance-bottom:3.6pt;mso-position-horizontal:center;mso-position-horizontal-relative:page;mso-position-vertical:absolute;mso-position-vertical-relative:text;mso-width-percent:0;mso-width-relative:margin;v-text-anchor:top" o:gfxdata="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" filled="f" stroked="f" strokeweight=".26mm">
                 <v:textbox>
                   <w:txbxContent>
                     <w:p>
@@ -578,20 +629,12 @@
                     </w:p>
                   </w:txbxContent>
                 </v:textbox>
+                <w10:wrap anchorx="page"/>
               </v:rect>
             </w:pict>
           </mc:Fallback>
         </mc:AlternateContent>
       </w:r>
-    </w:p>
-    <w:p>
-      <w:pPr>
-        <w:rPr>
-          <w:rFonts w:ascii="Arial" w:hAnsi="Arial" w:cs="Arial"/>
-          <w:sz w:val="56"/>
-          <w:szCs w:val="56"/>
-        </w:rPr>
-      </w:pPr>
     </w:p>
     <w:p>
       <w:pPr>
@@ -659,7 +702,7 @@
 <w:ftr xmlns:wpc="http://schemas.microsoft.com/office/word/2010/wordprocessingCanvas" xmlns:cx="http://schemas.microsoft.com/office/drawing/2014/chartex" xmlns:cx1="http://schemas.microsoft.com/office/drawing/2015/9/8/chartex" xmlns:cx2="http://schemas.microsoft.com/office/drawing/2015/10/21/chartex" xmlns:cx3="http://schemas.microsoft.com/office/drawing/2016/5/9/chartex" xmlns:cx4="http://schemas.microsoft.com/office/drawing/2016/5/10/chartex" xmlns:cx5="http://schemas.microsoft.com/office/drawing/2016/5/11/chartex" xmlns:cx6="http://schemas.microsoft.com/office/drawing/2016/5/12/chartex" xmlns:cx7="http://schemas.microsoft.com/office/drawing/2016/5/13/chartex" xmlns:cx8="http://schemas.microsoft.com/office/drawing/2016/5/14/chartex" xmlns:mc="http://schemas.openxmlformats.org/markup-compatibility/2006" xmlns:aink="http://schemas.microsoft.com/office/drawing/2016/ink" xmlns:am3d="http://schemas.microsoft.com/office/drawing/2017/model3d" xmlns:o="urn:schemas-microsoft-com:office:office" xmlns:r="http://schemas.openxmlformats.org/officeDocument/2006/relationships" xmlns:m="http://schemas.openxmlformats.org/officeDocument/2006/math" xmlns:v="urn:schemas-microsoft-com:vml" xmlns:wp14="http://schemas.microsoft.com/office/word/2010/wordprocessingDrawing" xmlns:wp="http://schemas.openxmlformats.org/drawingml/2006/wordprocessingDrawing" xmlns:w10="urn:schemas-microsoft-com:office:word" xmlns:w="http://schemas.openxmlformats.org/wordprocessingml/2006/main" xmlns:w14="http://schemas.microsoft.com/office/word/2010/wordml" xmlns:w15="http://schemas.microsoft.com/office/word/2012/wordml" xmlns:w16cex="http://schemas.microsoft.com/office/word/2018/wordml/cex" xmlns:w16cid="http://schemas.microsoft.com/office/word/2016/wordml/cid" xmlns:w16="http://schemas.microsoft.com/office/word/2018/wordml" xmlns:w16se="http://schemas.microsoft.com/office/word/2015/wordml/symex" xmlns:wpg="http://schemas.microsoft.com/office/word/2010/wordprocessingGroup" xmlns:wpi="http://schemas.microsoft.com/office/word/2010/wordprocessingInk" xmlns:wne="http://schemas.microsoft.com/office/word/2006/wordml" xmlns:wps="http://schemas.microsoft.com/office/word/2010/wordprocessingShape" mc:Ignorable="w14 w15 w16se w16cid w16 w16cex wp14">
   <w:p>
     <w:pPr>
-      <w:pStyle w:val="Fuzeile"/>
+      <w:pStyle w:val="Footer"/>
     </w:pPr>
   </w:p>
 </w:ftr>
@@ -694,7 +737,7 @@
 <w:hdr xmlns:wpc="http://schemas.microsoft.com/office/word/2010/wordprocessingCanvas" xmlns:cx="http://schemas.microsoft.com/office/drawing/2014/chartex" xmlns:cx1="http://schemas.microsoft.com/office/drawing/2015/9/8/chartex" xmlns:cx2="http://schemas.microsoft.com/office/drawing/2015/10/21/chartex" xmlns:cx3="http://schemas.microsoft.com/office/drawing/2016/5/9/chartex" xmlns:cx4="http://schemas.microsoft.com/office/drawing/2016/5/10/chartex" xmlns:cx5="http://schemas.microsoft.com/office/drawing/2016/5/11/chartex" xmlns:cx6="http://schemas.microsoft.com/office/drawing/2016/5/12/chartex" xmlns:cx7="http://schemas.microsoft.com/office/drawing/2016/5/13/chartex" xmlns:cx8="http://schemas.microsoft.com/office/drawing/2016/5/14/chartex" xmlns:mc="http://schemas.openxmlformats.org/markup-compatibility/2006" xmlns:aink="http://schemas.microsoft.com/office/drawing/2016/ink" xmlns:am3d="http://schemas.microsoft.com/office/drawing/2017/model3d" xmlns:o="urn:schemas-microsoft-com:office:office" xmlns:r="http://schemas.openxmlformats.org/officeDocument/2006/relationships" xmlns:m="http://schemas.openxmlformats.org/officeDocument/2006/math" xmlns:v="urn:schemas-microsoft-com:vml" xmlns:wp14="http://schemas.microsoft.com/office/word/2010/wordprocessingDrawing" xmlns:wp="http://schemas.openxmlformats.org/drawingml/2006/wordprocessingDrawing" xmlns:w10="urn:schemas-microsoft-com:office:word" xmlns:w="http://schemas.openxmlformats.org/wordprocessingml/2006/main" xmlns:w14="http://schemas.microsoft.com/office/word/2010/wordml" xmlns:w15="http://schemas.microsoft.com/office/word/2012/wordml" xmlns:w16cex="http://schemas.microsoft.com/office/word/2018/wordml/cex" xmlns:w16cid="http://schemas.microsoft.com/office/word/2016/wordml/cid" xmlns:w16="http://schemas.microsoft.com/office/word/2018/wordml" xmlns:w16se="http://schemas.microsoft.com/office/word/2015/wordml/symex" xmlns:wpg="http://schemas.microsoft.com/office/word/2010/wordprocessingGroup" xmlns:wpi="http://schemas.microsoft.com/office/word/2010/wordprocessingInk" xmlns:wne="http://schemas.microsoft.com/office/word/2006/wordml" xmlns:wps="http://schemas.microsoft.com/office/word/2010/wordprocessingShape" mc:Ignorable="w14 w15 w16se w16cid w16 w16cex wp14">
   <w:p>
     <w:pPr>
-      <w:pStyle w:val="Kopfzeile"/>
+      <w:pStyle w:val="Header"/>
     </w:pPr>
     <w:r>
       <w:rPr>
@@ -1141,20 +1184,20 @@
     <w:lsdException w:name="Unresolved Mention" w:semiHidden="1" w:unhideWhenUsed="1"/>
     <w:lsdException w:name="Smart Link" w:semiHidden="1" w:unhideWhenUsed="1"/>
   </w:latentStyles>
-  <w:style w:type="paragraph" w:default="1" w:styleId="Standard">
+  <w:style w:type="paragraph" w:default="1" w:styleId="Normal">
     <w:name w:val="Normal"/>
     <w:qFormat/>
     <w:pPr>
       <w:spacing w:after="160" w:line="259" w:lineRule="auto"/>
     </w:pPr>
   </w:style>
-  <w:style w:type="character" w:default="1" w:styleId="Absatz-Standardschriftart">
+  <w:style w:type="character" w:default="1" w:styleId="DefaultParagraphFont">
     <w:name w:val="Default Paragraph Font"/>
     <w:uiPriority w:val="1"/>
     <w:semiHidden/>
     <w:unhideWhenUsed/>
   </w:style>
-  <w:style w:type="table" w:default="1" w:styleId="NormaleTabelle">
+  <w:style w:type="table" w:default="1" w:styleId="TableNormal">
     <w:name w:val="Normal Table"/>
     <w:uiPriority w:val="99"/>
     <w:semiHidden/>
@@ -1169,16 +1212,16 @@
       </w:tblCellMar>
     </w:tblPr>
   </w:style>
-  <w:style w:type="numbering" w:default="1" w:styleId="KeineListe">
+  <w:style w:type="numbering" w:default="1" w:styleId="NoList">
     <w:name w:val="No List"/>
     <w:uiPriority w:val="99"/>
     <w:semiHidden/>
     <w:unhideWhenUsed/>
   </w:style>
-  <w:style w:type="character" w:customStyle="1" w:styleId="SprechblasentextZchn">
-    <w:name w:val="Sprechblasentext Zchn"/>
-    <w:basedOn w:val="Absatz-Standardschriftart"/>
-    <w:link w:val="Sprechblasentext"/>
+  <w:style w:type="character" w:customStyle="1" w:styleId="BalloonTextChar">
+    <w:name w:val="Balloon Text Char"/>
+    <w:basedOn w:val="DefaultParagraphFont"/>
+    <w:link w:val="BalloonText"/>
     <w:uiPriority w:val="99"/>
     <w:semiHidden/>
     <w:qFormat/>
@@ -1189,26 +1232,26 @@
       <w:szCs w:val="18"/>
     </w:rPr>
   </w:style>
-  <w:style w:type="character" w:customStyle="1" w:styleId="KopfzeileZchn">
-    <w:name w:val="Kopfzeile Zchn"/>
-    <w:basedOn w:val="Absatz-Standardschriftart"/>
-    <w:link w:val="Kopfzeile"/>
+  <w:style w:type="character" w:customStyle="1" w:styleId="HeaderChar">
+    <w:name w:val="Header Char"/>
+    <w:basedOn w:val="DefaultParagraphFont"/>
+    <w:link w:val="Header"/>
     <w:uiPriority w:val="99"/>
     <w:qFormat/>
     <w:rsid w:val="00484904"/>
   </w:style>
-  <w:style w:type="character" w:customStyle="1" w:styleId="FuzeileZchn">
-    <w:name w:val="Fußzeile Zchn"/>
-    <w:basedOn w:val="Absatz-Standardschriftart"/>
-    <w:link w:val="Fuzeile"/>
+  <w:style w:type="character" w:customStyle="1" w:styleId="FooterChar">
+    <w:name w:val="Footer Char"/>
+    <w:basedOn w:val="DefaultParagraphFont"/>
+    <w:link w:val="Footer"/>
     <w:uiPriority w:val="99"/>
     <w:qFormat/>
     <w:rsid w:val="00484904"/>
   </w:style>
   <w:style w:type="paragraph" w:customStyle="1" w:styleId="Heading">
     <w:name w:val="Heading"/>
-    <w:basedOn w:val="Standard"/>
-    <w:next w:val="Textkrper"/>
+    <w:basedOn w:val="Normal"/>
+    <w:next w:val="BodyText"/>
     <w:qFormat/>
     <w:pPr>
       <w:keepNext/>
@@ -1220,23 +1263,23 @@
       <w:szCs w:val="28"/>
     </w:rPr>
   </w:style>
-  <w:style w:type="paragraph" w:styleId="Textkrper">
+  <w:style w:type="paragraph" w:styleId="BodyText">
     <w:name w:val="Body Text"/>
-    <w:basedOn w:val="Standard"/>
+    <w:basedOn w:val="Normal"/>
     <w:pPr>
       <w:spacing w:after="140" w:line="276" w:lineRule="auto"/>
     </w:pPr>
   </w:style>
-  <w:style w:type="paragraph" w:styleId="Liste">
+  <w:style w:type="paragraph" w:styleId="List">
     <w:name w:val="List"/>
-    <w:basedOn w:val="Textkrper"/>
+    <w:basedOn w:val="BodyText"/>
     <w:rPr>
       <w:rFonts w:ascii="Thorndale" w:hAnsi="Thorndale" w:cs="Lohit Devanagari"/>
     </w:rPr>
   </w:style>
-  <w:style w:type="paragraph" w:styleId="Beschriftung">
+  <w:style w:type="paragraph" w:styleId="Caption">
     <w:name w:val="caption"/>
-    <w:basedOn w:val="Standard"/>
+    <w:basedOn w:val="Normal"/>
     <w:qFormat/>
     <w:pPr>
       <w:suppressLineNumbers/>
@@ -1252,7 +1295,7 @@
   </w:style>
   <w:style w:type="paragraph" w:customStyle="1" w:styleId="Index">
     <w:name w:val="Index"/>
-    <w:basedOn w:val="Standard"/>
+    <w:basedOn w:val="Normal"/>
     <w:qFormat/>
     <w:pPr>
       <w:suppressLineNumbers/>
@@ -1261,10 +1304,10 @@
       <w:rFonts w:ascii="Thorndale" w:hAnsi="Thorndale" w:cs="Lohit Devanagari"/>
     </w:rPr>
   </w:style>
-  <w:style w:type="paragraph" w:styleId="Sprechblasentext">
+  <w:style w:type="paragraph" w:styleId="BalloonText">
     <w:name w:val="Balloon Text"/>
-    <w:basedOn w:val="Standard"/>
-    <w:link w:val="SprechblasentextZchn"/>
+    <w:basedOn w:val="Normal"/>
+    <w:link w:val="BalloonTextChar"/>
     <w:uiPriority w:val="99"/>
     <w:semiHidden/>
     <w:unhideWhenUsed/>
@@ -1279,10 +1322,10 @@
       <w:szCs w:val="18"/>
     </w:rPr>
   </w:style>
-  <w:style w:type="paragraph" w:styleId="Kopfzeile">
+  <w:style w:type="paragraph" w:styleId="Header">
     <w:name w:val="header"/>
-    <w:basedOn w:val="Standard"/>
-    <w:link w:val="KopfzeileZchn"/>
+    <w:basedOn w:val="Normal"/>
+    <w:link w:val="HeaderChar"/>
     <w:uiPriority w:val="99"/>
     <w:unhideWhenUsed/>
     <w:rsid w:val="00484904"/>
@@ -1294,10 +1337,10 @@
       <w:spacing w:after="0" w:line="240" w:lineRule="auto"/>
     </w:pPr>
   </w:style>
-  <w:style w:type="paragraph" w:styleId="Fuzeile">
+  <w:style w:type="paragraph" w:styleId="Footer">
     <w:name w:val="footer"/>
-    <w:basedOn w:val="Standard"/>
-    <w:link w:val="FuzeileZchn"/>
+    <w:basedOn w:val="Normal"/>
+    <w:link w:val="FooterChar"/>
     <w:uiPriority w:val="99"/>
     <w:unhideWhenUsed/>
     <w:rsid w:val="00484904"/>
@@ -1311,7 +1354,7 @@
   </w:style>
   <w:style w:type="paragraph" w:customStyle="1" w:styleId="FrameContents">
     <w:name w:val="Frame Contents"/>
-    <w:basedOn w:val="Standard"/>
+    <w:basedOn w:val="Normal"/>
     <w:qFormat/>
   </w:style>
 </w:styles>

</xml_diff>

<commit_message>
Fixed text tag matcher not matching attributes in some cases
</commit_message>
<xml_diff>
--- a/CTT-Github/templates/printout/room-printout.docx
+++ b/CTT-Github/templates/printout/room-printout.docx
@@ -17,13 +17,13 @@
       <w:r>
         <w:rPr>
           <w:noProof/>
-          <w:sz w:val="60"/>
-          <w:szCs w:val="60"/>
+          <w:sz w:val="72"/>
+          <w:szCs w:val="72"/>
         </w:rPr>
         <mc:AlternateContent>
           <mc:Choice Requires="wps">
             <w:drawing>
-              <wp:anchor distT="0" distB="0" distL="114300" distR="114300" simplePos="0" relativeHeight="4" behindDoc="0" locked="0" layoutInCell="1" allowOverlap="1" wp14:anchorId="3DE94BDB" wp14:editId="658F17DF">
+              <wp:anchor distT="0" distB="0" distL="114300" distR="114300" simplePos="0" relativeHeight="83886765" behindDoc="0" locked="0" layoutInCell="1" allowOverlap="1" wp14:anchorId="3DE94BDB" wp14:editId="40C7DF7F">
                 <wp:simplePos x="0" y="0"/>
                 <wp:positionH relativeFrom="column">
                   <wp:posOffset>-43815</wp:posOffset>
@@ -71,7 +71,7 @@
           </mc:Choice>
           <mc:Fallback>
             <w:pict>
-              <v:line w14:anchorId="0FE190F5" id="Gerader Verbinder 1" o:spid="_x0000_s1026" style="position:absolute;z-index:4;visibility:visible;mso-wrap-style:square;mso-wrap-distance-left:9pt;mso-wrap-distance-top:0;mso-wrap-distance-right:9pt;mso-wrap-distance-bottom:0;mso-position-horizontal:absolute;mso-position-horizontal-relative:text;mso-position-vertical:absolute;mso-position-vertical-relative:text" from="-3.45pt,37.3pt" to="509.6pt,41.1pt" o:gfxdata="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" strokecolor="#4472c4 [3204]" strokeweight=".79mm">
+              <v:line w14:anchorId="0DA185EF" id="Gerader Verbinder 1" o:spid="_x0000_s1026" style="position:absolute;z-index:83886765;visibility:visible;mso-wrap-style:square;mso-wrap-distance-left:9pt;mso-wrap-distance-top:0;mso-wrap-distance-right:9pt;mso-wrap-distance-bottom:0;mso-position-horizontal:absolute;mso-position-horizontal-relative:text;mso-position-vertical:absolute;mso-position-vertical-relative:text" from="-3.45pt,37.3pt" to="509.6pt,41.1pt" o:gfxdata="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" strokecolor="#4472c4 [3204]" strokeweight=".79mm">
                 <v:stroke joinstyle="miter"/>
               </v:line>
             </w:pict>
@@ -81,32 +81,32 @@
       <w:r>
         <w:rPr>
           <w:rFonts w:ascii="Arial" w:hAnsi="Arial" w:cs="Arial"/>
-          <w:sz w:val="60"/>
-          <w:szCs w:val="60"/>
+          <w:sz w:val="72"/>
+          <w:szCs w:val="72"/>
         </w:rPr>
         <w:t xml:space="preserve">Gebäude </w:t>
       </w:r>
       <w:r>
         <w:rPr>
           <w:rFonts w:ascii="Arial" w:hAnsi="Arial" w:cs="Arial"/>
-          <w:sz w:val="60"/>
-          <w:szCs w:val="60"/>
+          <w:sz w:val="72"/>
+          <w:szCs w:val="72"/>
         </w:rPr>
         <w:t>#g</w:t>
       </w:r>
       <w:r>
         <w:rPr>
           <w:rFonts w:ascii="Arial" w:hAnsi="Arial" w:cs="Arial"/>
-          <w:sz w:val="60"/>
-          <w:szCs w:val="60"/>
+          <w:sz w:val="72"/>
+          <w:szCs w:val="72"/>
         </w:rPr>
         <w:t xml:space="preserve"> / Raum</w:t>
       </w:r>
       <w:r>
         <w:rPr>
           <w:rFonts w:ascii="Arial" w:hAnsi="Arial" w:cs="Arial"/>
-          <w:sz w:val="60"/>
-          <w:szCs w:val="60"/>
+          <w:sz w:val="72"/>
+          <w:szCs w:val="72"/>
         </w:rPr>
         <w:t xml:space="preserve"> #r</w:t>
       </w:r>
@@ -118,69 +118,81 @@
         </w:tabs>
         <w:ind w:right="1105"/>
         <w:rPr>
-          <w:sz w:val="24"/>
-          <w:szCs w:val="24"/>
-        </w:rPr>
-      </w:pPr>
-      <w:r>
-        <w:rPr>
-          <w:rFonts w:ascii="Arial" w:hAnsi="Arial" w:cs="Arial"/>
-          <w:sz w:val="24"/>
-          <w:szCs w:val="24"/>
+          <w:rFonts w:ascii="Arial" w:hAnsi="Arial" w:cs="Arial"/>
+          <w:sz w:val="32"/>
+          <w:szCs w:val="32"/>
+        </w:rPr>
+      </w:pPr>
+      <w:r>
+        <w:rPr>
+          <w:rFonts w:ascii="Arial" w:hAnsi="Arial" w:cs="Arial"/>
+          <w:sz w:val="32"/>
+          <w:szCs w:val="32"/>
         </w:rPr>
         <w:t xml:space="preserve">Link </w:t>
       </w:r>
       <w:r>
         <w:rPr>
           <w:rFonts w:ascii="Arial" w:hAnsi="Arial" w:cs="Arial"/>
-          <w:sz w:val="24"/>
-          <w:szCs w:val="24"/>
+          <w:sz w:val="32"/>
+          <w:szCs w:val="32"/>
         </w:rPr>
         <w:t>für</w:t>
       </w:r>
       <w:r>
         <w:rPr>
           <w:rFonts w:ascii="Arial" w:hAnsi="Arial" w:cs="Arial"/>
-          <w:sz w:val="24"/>
-          <w:szCs w:val="24"/>
+          <w:sz w:val="32"/>
+          <w:szCs w:val="32"/>
         </w:rPr>
         <w:t xml:space="preserve"> manuellen Check</w:t>
       </w:r>
       <w:r>
         <w:rPr>
           <w:rFonts w:ascii="Arial" w:hAnsi="Arial" w:cs="Arial"/>
-          <w:sz w:val="24"/>
-          <w:szCs w:val="24"/>
+          <w:sz w:val="32"/>
+          <w:szCs w:val="32"/>
         </w:rPr>
         <w:t>-i</w:t>
       </w:r>
       <w:r>
         <w:rPr>
           <w:rFonts w:ascii="Arial" w:hAnsi="Arial" w:cs="Arial"/>
-          <w:sz w:val="24"/>
-          <w:szCs w:val="24"/>
+          <w:sz w:val="32"/>
+          <w:szCs w:val="32"/>
         </w:rPr>
         <w:t>n</w:t>
       </w:r>
       <w:r>
         <w:rPr>
           <w:rFonts w:ascii="Arial" w:hAnsi="Arial" w:cs="Arial"/>
-          <w:sz w:val="24"/>
-          <w:szCs w:val="24"/>
-        </w:rPr>
-        <w:t>: #l</w:t>
-      </w:r>
-    </w:p>
-    <w:p>
-      <w:pPr>
-        <w:spacing w:after="0" w:line="240" w:lineRule="auto"/>
-        <w:rPr>
-          <w:rFonts w:ascii="Times New Roman" w:eastAsia="Times New Roman" w:hAnsi="Times New Roman" w:cs="Times New Roman"/>
-          <w:sz w:val="24"/>
-          <w:szCs w:val="24"/>
-          <w:lang w:eastAsia="ja-JP"/>
-        </w:rPr>
-      </w:pPr>
+          <w:sz w:val="32"/>
+          <w:szCs w:val="32"/>
+        </w:rPr>
+        <w:t xml:space="preserve">: </w:t>
+      </w:r>
+    </w:p>
+    <w:p>
+      <w:pPr>
+        <w:tabs>
+          <w:tab w:val="left" w:pos="5387"/>
+        </w:tabs>
+        <w:ind w:left="708" w:right="1105"/>
+        <w:rPr>
+          <w:rFonts w:ascii="Arial" w:hAnsi="Arial" w:cs="Arial"/>
+          <w:b/>
+          <w:sz w:val="100"/>
+          <w:szCs w:val="100"/>
+        </w:rPr>
+      </w:pPr>
+      <w:r>
+        <w:rPr>
+          <w:rFonts w:ascii="Arial" w:hAnsi="Arial" w:cs="Arial"/>
+          <w:sz w:val="32"/>
+          <w:szCs w:val="32"/>
+        </w:rPr>
+        <w:t>#l</w:t>
+      </w:r>
       <w:r>
         <w:rPr>
           <w:rFonts w:ascii="Times New Roman" w:eastAsia="Times New Roman" w:hAnsi="Times New Roman" w:cs="Times New Roman"/>
@@ -232,15 +244,15 @@
           <w:lang w:eastAsia="ja-JP"/>
         </w:rPr>
         <w:drawing>
-          <wp:anchor distT="0" distB="0" distL="114300" distR="114300" simplePos="0" relativeHeight="251660288" behindDoc="0" locked="0" layoutInCell="1" allowOverlap="1" wp14:anchorId="427D5118" wp14:editId="647EE9C5">
+          <wp:anchor distT="0" distB="0" distL="114300" distR="114300" simplePos="0" relativeHeight="4" behindDoc="0" locked="0" layoutInCell="1" allowOverlap="1" wp14:anchorId="427D5118" wp14:editId="3D5A56D4">
             <wp:simplePos x="0" y="0"/>
-            <wp:positionH relativeFrom="page">
+            <wp:positionH relativeFrom="margin">
               <wp:align>center</wp:align>
             </wp:positionH>
             <wp:positionV relativeFrom="paragraph">
-              <wp:posOffset>5715</wp:posOffset>
+              <wp:posOffset>568325</wp:posOffset>
             </wp:positionV>
-            <wp:extent cx="2276475" cy="2256519"/>
+            <wp:extent cx="3619500" cy="3587750"/>
             <wp:effectExtent l="0" t="0" r="0" b="0"/>
             <wp:wrapNone/>
             <wp:docPr id="6" name="Grafik 6"/>
@@ -270,7 +282,7 @@
                   <pic:spPr bwMode="auto">
                     <a:xfrm>
                       <a:off x="0" y="0"/>
-                      <a:ext cx="2276475" cy="2256519"/>
+                      <a:ext cx="3619500" cy="3587750"/>
                     </a:xfrm>
                     <a:prstGeom prst="rect">
                       <a:avLst/>
@@ -300,36 +312,6 @@
     </w:p>
     <w:p>
       <w:pPr>
-        <w:tabs>
-          <w:tab w:val="left" w:pos="5387"/>
-        </w:tabs>
-        <w:spacing w:after="0" w:line="216" w:lineRule="auto"/>
-        <w:ind w:right="550"/>
-        <w:rPr>
-          <w:rFonts w:ascii="Arial" w:hAnsi="Arial" w:cs="Arial"/>
-          <w:b/>
-          <w:sz w:val="100"/>
-          <w:szCs w:val="100"/>
-        </w:rPr>
-      </w:pPr>
-    </w:p>
-    <w:p>
-      <w:pPr>
-        <w:tabs>
-          <w:tab w:val="left" w:pos="5387"/>
-        </w:tabs>
-        <w:spacing w:after="0" w:line="216" w:lineRule="auto"/>
-        <w:ind w:right="550"/>
-        <w:rPr>
-          <w:rFonts w:ascii="Arial" w:hAnsi="Arial" w:cs="Arial"/>
-          <w:b/>
-          <w:sz w:val="100"/>
-          <w:szCs w:val="100"/>
-        </w:rPr>
-      </w:pPr>
-    </w:p>
-    <w:p>
-      <w:pPr>
         <w:jc w:val="center"/>
         <w:rPr>
           <w:rFonts w:ascii="Arial" w:hAnsi="Arial" w:cs="Arial"/>
@@ -347,86 +329,91 @@
           <w:szCs w:val="56"/>
         </w:rPr>
       </w:pPr>
-      <w:r>
+    </w:p>
+    <w:p>
+      <w:pPr>
+        <w:jc w:val="center"/>
         <w:rPr>
           <w:rFonts w:ascii="Arial" w:hAnsi="Arial" w:cs="Arial"/>
           <w:sz w:val="56"/>
           <w:szCs w:val="56"/>
         </w:rPr>
-        <w:t xml:space="preserve">   </w:t>
-      </w:r>
-      <w:r>
+      </w:pPr>
+    </w:p>
+    <w:p>
+      <w:pPr>
+        <w:jc w:val="center"/>
         <w:rPr>
           <w:rFonts w:ascii="Arial" w:hAnsi="Arial" w:cs="Arial"/>
           <w:sz w:val="56"/>
           <w:szCs w:val="56"/>
         </w:rPr>
+      </w:pPr>
+    </w:p>
+    <w:p>
+      <w:pPr>
+        <w:jc w:val="center"/>
+        <w:rPr>
+          <w:rFonts w:ascii="Arial" w:hAnsi="Arial" w:cs="Arial"/>
+          <w:sz w:val="56"/>
+          <w:szCs w:val="56"/>
+        </w:rPr>
+      </w:pPr>
+    </w:p>
+    <w:p>
+      <w:pPr>
+        <w:jc w:val="center"/>
+        <w:rPr>
+          <w:rFonts w:ascii="Arial" w:hAnsi="Arial" w:cs="Arial"/>
+          <w:sz w:val="56"/>
+          <w:szCs w:val="56"/>
+        </w:rPr>
+      </w:pPr>
+    </w:p>
+    <w:p>
+      <w:pPr>
+        <w:jc w:val="center"/>
+        <w:rPr>
+          <w:rFonts w:ascii="Arial" w:hAnsi="Arial" w:cs="Arial"/>
+          <w:sz w:val="56"/>
+          <w:szCs w:val="56"/>
+        </w:rPr>
+      </w:pPr>
+    </w:p>
+    <w:p>
+      <w:pPr>
+        <w:jc w:val="center"/>
+        <w:rPr>
+          <w:rFonts w:ascii="Arial" w:hAnsi="Arial" w:cs="Arial"/>
+          <w:sz w:val="56"/>
+          <w:szCs w:val="56"/>
+        </w:rPr>
+      </w:pPr>
+      <w:r>
+        <w:rPr>
+          <w:rFonts w:ascii="Arial" w:hAnsi="Arial" w:cs="Arial"/>
+          <w:sz w:val="56"/>
+          <w:szCs w:val="56"/>
+        </w:rPr>
+        <w:t xml:space="preserve">   </w:t>
+      </w:r>
+      <w:r>
+        <w:rPr>
+          <w:rFonts w:ascii="Arial" w:hAnsi="Arial" w:cs="Arial"/>
+          <w:sz w:val="56"/>
+          <w:szCs w:val="56"/>
+        </w:rPr>
         <w:t>Raum PIN: #c</w:t>
       </w:r>
     </w:p>
     <w:p>
       <w:pPr>
-        <w:tabs>
-          <w:tab w:val="left" w:pos="5387"/>
-        </w:tabs>
-        <w:spacing w:after="0" w:line="216" w:lineRule="auto"/>
-        <w:ind w:right="550"/>
-        <w:rPr>
-          <w:rFonts w:ascii="Arial" w:hAnsi="Arial" w:cs="Arial"/>
-          <w:b/>
-          <w:sz w:val="100"/>
-          <w:szCs w:val="100"/>
-        </w:rPr>
-      </w:pPr>
-    </w:p>
-    <w:p>
-      <w:pPr>
-        <w:tabs>
-          <w:tab w:val="left" w:pos="5387"/>
-        </w:tabs>
-        <w:spacing w:after="0" w:line="216" w:lineRule="auto"/>
-        <w:ind w:right="550"/>
-        <w:rPr>
-          <w:rFonts w:ascii="Arial" w:hAnsi="Arial" w:cs="Arial"/>
-          <w:b/>
-          <w:sz w:val="100"/>
-          <w:szCs w:val="100"/>
-        </w:rPr>
-      </w:pPr>
-      <w:r>
-        <w:rPr>
-          <w:rFonts w:ascii="Arial" w:hAnsi="Arial" w:cs="Arial"/>
-          <w:b/>
-          <w:sz w:val="100"/>
-          <w:szCs w:val="100"/>
-        </w:rPr>
-        <w:t>Max. Personen:</w:t>
-      </w:r>
-    </w:p>
-    <w:p>
-      <w:pPr>
-        <w:tabs>
-          <w:tab w:val="left" w:pos="5387"/>
-        </w:tabs>
-        <w:spacing w:line="216" w:lineRule="auto"/>
-        <w:ind w:right="2410"/>
-        <w:jc w:val="center"/>
-        <w:rPr>
-          <w:rFonts w:ascii="Arial Rounded MT Bold" w:hAnsi="Arial Rounded MT Bold" w:cs="Arial"/>
-          <w:b/>
-          <w:sz w:val="360"/>
-          <w:szCs w:val="360"/>
-        </w:rPr>
-      </w:pPr>
-      <w:r>
-        <w:rPr>
-          <w:rFonts w:ascii="Arial Rounded MT Bold" w:hAnsi="Arial Rounded MT Bold" w:cs="Arial"/>
-          <w:b/>
-          <w:sz w:val="360"/>
-          <w:szCs w:val="360"/>
-        </w:rPr>
-        <w:t>#p</w:t>
-      </w:r>
+        <w:rPr>
+          <w:rFonts w:ascii="Arial" w:hAnsi="Arial" w:cs="Arial"/>
+          <w:sz w:val="56"/>
+          <w:szCs w:val="56"/>
+        </w:rPr>
+      </w:pPr>
     </w:p>
     <w:p>
       <w:pPr>
@@ -446,13 +433,13 @@
         <mc:AlternateContent>
           <mc:Choice Requires="wps">
             <w:drawing>
-              <wp:anchor distT="45720" distB="45720" distL="114300" distR="114300" simplePos="0" relativeHeight="3" behindDoc="0" locked="0" layoutInCell="1" allowOverlap="1" wp14:anchorId="1C40B2AC" wp14:editId="3C2FBB38">
+              <wp:anchor distT="45720" distB="45720" distL="114300" distR="114300" simplePos="0" relativeHeight="3" behindDoc="0" locked="0" layoutInCell="1" allowOverlap="1" wp14:anchorId="1C40B2AC" wp14:editId="0257766D">
                 <wp:simplePos x="0" y="0"/>
                 <wp:positionH relativeFrom="page">
-                  <wp:align>center</wp:align>
+                  <wp:posOffset>400050</wp:posOffset>
                 </wp:positionH>
                 <wp:positionV relativeFrom="paragraph">
-                  <wp:posOffset>120650</wp:posOffset>
+                  <wp:posOffset>378460</wp:posOffset>
                 </wp:positionV>
                 <wp:extent cx="6798734" cy="2115185"/>
                 <wp:effectExtent l="0" t="0" r="0" b="0"/>
@@ -565,7 +552,7 @@
           </mc:Choice>
           <mc:Fallback>
             <w:pict>
-              <v:rect w14:anchorId="1C40B2AC" id="Textfeld 2" o:spid="_x0000_s1026" style="position:absolute;margin-left:0;margin-top:9.5pt;width:535.35pt;height:166.55pt;z-index:3;visibility:visible;mso-wrap-style:square;mso-width-percent:0;mso-wrap-distance-left:9pt;mso-wrap-distance-top:3.6pt;mso-wrap-distance-right:9pt;mso-wrap-distance-bottom:3.6pt;mso-position-horizontal:center;mso-position-horizontal-relative:page;mso-position-vertical:absolute;mso-position-vertical-relative:text;mso-width-percent:0;mso-width-relative:margin;v-text-anchor:top" o:gfxdata="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" filled="f" stroked="f" strokeweight=".26mm">
+              <v:rect w14:anchorId="1C40B2AC" id="Textfeld 2" o:spid="_x0000_s1026" style="position:absolute;margin-left:31.5pt;margin-top:29.8pt;width:535.35pt;height:166.55pt;z-index:3;visibility:visible;mso-wrap-style:square;mso-width-percent:0;mso-wrap-distance-left:9pt;mso-wrap-distance-top:3.6pt;mso-wrap-distance-right:9pt;mso-wrap-distance-bottom:3.6pt;mso-position-horizontal:absolute;mso-position-horizontal-relative:page;mso-position-vertical:absolute;mso-position-vertical-relative:text;mso-width-percent:0;mso-width-relative:margin;v-text-anchor:top" o:gfxdata="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" filled="f" stroked="f" strokeweight=".26mm">
                 <v:textbox>
                   <w:txbxContent>
                     <w:p>
@@ -638,15 +625,6 @@
     </w:p>
     <w:p>
       <w:pPr>
-        <w:rPr>
-          <w:rFonts w:ascii="Arial" w:hAnsi="Arial" w:cs="Arial"/>
-          <w:sz w:val="56"/>
-          <w:szCs w:val="56"/>
-        </w:rPr>
-      </w:pPr>
-    </w:p>
-    <w:p>
-      <w:pPr>
         <w:tabs>
           <w:tab w:val="left" w:pos="2340"/>
         </w:tabs>
@@ -755,7 +733,7 @@
           <wp:extent cx="5915025" cy="5915025"/>
           <wp:effectExtent l="0" t="0" r="0" b="0"/>
           <wp:wrapNone/>
-          <wp:docPr id="4" name="Grafik 6" descr="Gruppe von Frauen"/>
+          <wp:docPr id="3" name="Grafik 6" descr="Gruppe von Frauen"/>
           <wp:cNvGraphicFramePr>
             <a:graphicFrameLocks xmlns:a="http://schemas.openxmlformats.org/drawingml/2006/main" noChangeAspect="1"/>
           </wp:cNvGraphicFramePr>

</xml_diff>

<commit_message>
Changed printout footer text
</commit_message>
<xml_diff>
--- a/CTT-Github/templates/printout/room-printout.docx
+++ b/CTT-Github/templates/printout/room-printout.docx
@@ -414,15 +414,6 @@
           <w:szCs w:val="56"/>
         </w:rPr>
       </w:pPr>
-    </w:p>
-    <w:p>
-      <w:pPr>
-        <w:rPr>
-          <w:rFonts w:ascii="Arial" w:hAnsi="Arial" w:cs="Arial"/>
-          <w:sz w:val="56"/>
-          <w:szCs w:val="56"/>
-        </w:rPr>
-      </w:pPr>
       <w:r>
         <w:rPr>
           <w:rFonts w:ascii="Arial" w:hAnsi="Arial" w:cs="Arial"/>
@@ -433,16 +424,16 @@
         <mc:AlternateContent>
           <mc:Choice Requires="wps">
             <w:drawing>
-              <wp:anchor distT="45720" distB="45720" distL="114300" distR="114300" simplePos="0" relativeHeight="3" behindDoc="0" locked="0" layoutInCell="1" allowOverlap="1" wp14:anchorId="1C40B2AC" wp14:editId="0257766D">
+              <wp:anchor distT="45720" distB="45720" distL="114300" distR="114300" simplePos="0" relativeHeight="3" behindDoc="0" locked="0" layoutInCell="1" allowOverlap="1" wp14:anchorId="1C40B2AC" wp14:editId="2D744A53">
                 <wp:simplePos x="0" y="0"/>
                 <wp:positionH relativeFrom="page">
-                  <wp:posOffset>400050</wp:posOffset>
+                  <wp:posOffset>395785</wp:posOffset>
                 </wp:positionH>
                 <wp:positionV relativeFrom="paragraph">
-                  <wp:posOffset>378460</wp:posOffset>
+                  <wp:posOffset>468260</wp:posOffset>
                 </wp:positionV>
-                <wp:extent cx="6798734" cy="2115185"/>
-                <wp:effectExtent l="0" t="0" r="0" b="0"/>
+                <wp:extent cx="6798310" cy="2565561"/>
+                <wp:effectExtent l="0" t="0" r="0" b="6350"/>
                 <wp:wrapNone/>
                 <wp:docPr id="2" name="Textfeld 2"/>
                 <wp:cNvGraphicFramePr/>
@@ -453,7 +444,7 @@
                       <wps:spPr>
                         <a:xfrm>
                           <a:off x="0" y="0"/>
-                          <a:ext cx="6798734" cy="2115185"/>
+                          <a:ext cx="6798310" cy="2565561"/>
                         </a:xfrm>
                         <a:prstGeom prst="rect">
                           <a:avLst/>
@@ -481,7 +472,6 @@
                             <w:pPr>
                               <w:pStyle w:val="FrameContents"/>
                               <w:spacing w:after="120" w:line="216" w:lineRule="auto"/>
-                              <w:jc w:val="both"/>
                               <w:rPr>
                                 <w:rFonts w:ascii="Arial Black" w:hAnsi="Arial Black"/>
                                 <w:sz w:val="46"/>
@@ -494,7 +484,26 @@
                                 <w:sz w:val="46"/>
                                 <w:szCs w:val="46"/>
                               </w:rPr>
-                              <w:t>Zur</w:t>
+                              <w:t xml:space="preserve">Bitte beachten Sie die Raumkapazität auf den Aushängen. </w:t>
+                            </w:r>
+                          </w:p>
+                          <w:p>
+                            <w:pPr>
+                              <w:pStyle w:val="FrameContents"/>
+                              <w:spacing w:after="120" w:line="216" w:lineRule="auto"/>
+                              <w:rPr>
+                                <w:rFonts w:ascii="Arial Black" w:hAnsi="Arial Black"/>
+                                <w:sz w:val="46"/>
+                                <w:szCs w:val="46"/>
+                              </w:rPr>
+                            </w:pPr>
+                            <w:r>
+                              <w:rPr>
+                                <w:rFonts w:ascii="Arial Black" w:hAnsi="Arial Black"/>
+                                <w:sz w:val="46"/>
+                                <w:szCs w:val="46"/>
+                              </w:rPr>
+                              <w:t>Ihre</w:t>
                             </w:r>
                             <w:r>
                               <w:rPr>
@@ -502,7 +511,47 @@
                                 <w:sz w:val="46"/>
                                 <w:szCs w:val="46"/>
                               </w:rPr>
-                              <w:t xml:space="preserve"> Einhaltung des Abstandsgebotes und des Hygienekonzeptes der Hochschule Mannheim dürfen sich nicht mehr Personen in diesem Raum aufhalten.</w:t>
+                              <w:t xml:space="preserve"> Daten werden für die Kontaktverfolgung </w:t>
+                            </w:r>
+                            <w:r>
+                              <w:rPr>
+                                <w:rFonts w:ascii="Arial Black" w:hAnsi="Arial Black"/>
+                                <w:sz w:val="46"/>
+                                <w:szCs w:val="46"/>
+                              </w:rPr>
+                              <w:t>für das</w:t>
+                            </w:r>
+                            <w:r>
+                              <w:rPr>
+                                <w:rFonts w:ascii="Arial Black" w:hAnsi="Arial Black"/>
+                                <w:sz w:val="46"/>
+                                <w:szCs w:val="46"/>
+                              </w:rPr>
+                              <w:t xml:space="preserve"> Gesundheitsamt gespeichert.  Mehr</w:t>
+                            </w:r>
+                            <w:r>
+                              <w:rPr>
+                                <w:rFonts w:ascii="Arial Black" w:hAnsi="Arial Black"/>
+                                <w:sz w:val="46"/>
+                                <w:szCs w:val="46"/>
+                              </w:rPr>
+                              <w:t xml:space="preserve"> Informationen</w:t>
+                            </w:r>
+                            <w:r>
+                              <w:rPr>
+                                <w:rFonts w:ascii="Arial Black" w:hAnsi="Arial Black"/>
+                                <w:sz w:val="46"/>
+                                <w:szCs w:val="46"/>
+                              </w:rPr>
+                              <w:t xml:space="preserve"> unter</w:t>
+                            </w:r>
+                            <w:r>
+                              <w:rPr>
+                                <w:rFonts w:ascii="Arial Black" w:hAnsi="Arial Black"/>
+                                <w:sz w:val="46"/>
+                                <w:szCs w:val="46"/>
+                              </w:rPr>
+                              <w:t>:</w:t>
                             </w:r>
                           </w:p>
                           <w:p>
@@ -510,10 +559,19 @@
                               <w:pStyle w:val="FrameContents"/>
                               <w:spacing w:after="120" w:line="216" w:lineRule="auto"/>
                               <w:rPr>
+                                <w:rFonts w:ascii="Arial Black" w:hAnsi="Arial Black"/>
                                 <w:sz w:val="46"/>
                                 <w:szCs w:val="46"/>
                               </w:rPr>
                             </w:pPr>
+                            <w:r>
+                              <w:rPr>
+                                <w:rFonts w:ascii="Arial Black" w:hAnsi="Arial Black"/>
+                                <w:sz w:val="46"/>
+                                <w:szCs w:val="46"/>
+                              </w:rPr>
+                              <w:t>https://ctt.hs-mannheim.de/datenschutz</w:t>
+                            </w:r>
                           </w:p>
                           <w:p>
                             <w:pPr>
@@ -547,19 +605,21 @@
                 <wp14:sizeRelH relativeFrom="margin">
                   <wp14:pctWidth>0</wp14:pctWidth>
                 </wp14:sizeRelH>
+                <wp14:sizeRelV relativeFrom="margin">
+                  <wp14:pctHeight>0</wp14:pctHeight>
+                </wp14:sizeRelV>
               </wp:anchor>
             </w:drawing>
           </mc:Choice>
           <mc:Fallback>
             <w:pict>
-              <v:rect w14:anchorId="1C40B2AC" id="Textfeld 2" o:spid="_x0000_s1026" style="position:absolute;margin-left:31.5pt;margin-top:29.8pt;width:535.35pt;height:166.55pt;z-index:3;visibility:visible;mso-wrap-style:square;mso-width-percent:0;mso-wrap-distance-left:9pt;mso-wrap-distance-top:3.6pt;mso-wrap-distance-right:9pt;mso-wrap-distance-bottom:3.6pt;mso-position-horizontal:absolute;mso-position-horizontal-relative:page;mso-position-vertical:absolute;mso-position-vertical-relative:text;mso-width-percent:0;mso-width-relative:margin;v-text-anchor:top" o:gfxdata="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" filled="f" stroked="f" strokeweight=".26mm">
+              <v:rect w14:anchorId="1C40B2AC" id="Textfeld 2" o:spid="_x0000_s1026" style="position:absolute;margin-left:31.15pt;margin-top:36.85pt;width:535.3pt;height:202pt;z-index:3;visibility:visible;mso-wrap-style:square;mso-width-percent:0;mso-height-percent:0;mso-wrap-distance-left:9pt;mso-wrap-distance-top:3.6pt;mso-wrap-distance-right:9pt;mso-wrap-distance-bottom:3.6pt;mso-position-horizontal:absolute;mso-position-horizontal-relative:page;mso-position-vertical:absolute;mso-position-vertical-relative:text;mso-width-percent:0;mso-height-percent:0;mso-width-relative:margin;mso-height-relative:margin;v-text-anchor:top" o:gfxdata="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" filled="f" stroked="f" strokeweight=".26mm">
                 <v:textbox>
                   <w:txbxContent>
                     <w:p>
                       <w:pPr>
                         <w:pStyle w:val="FrameContents"/>
                         <w:spacing w:after="120" w:line="216" w:lineRule="auto"/>
-                        <w:jc w:val="both"/>
                         <w:rPr>
                           <w:rFonts w:ascii="Arial Black" w:hAnsi="Arial Black"/>
                           <w:sz w:val="46"/>
@@ -572,7 +632,26 @@
                           <w:sz w:val="46"/>
                           <w:szCs w:val="46"/>
                         </w:rPr>
-                        <w:t>Zur</w:t>
+                        <w:t xml:space="preserve">Bitte beachten Sie die Raumkapazität auf den Aushängen. </w:t>
+                      </w:r>
+                    </w:p>
+                    <w:p>
+                      <w:pPr>
+                        <w:pStyle w:val="FrameContents"/>
+                        <w:spacing w:after="120" w:line="216" w:lineRule="auto"/>
+                        <w:rPr>
+                          <w:rFonts w:ascii="Arial Black" w:hAnsi="Arial Black"/>
+                          <w:sz w:val="46"/>
+                          <w:szCs w:val="46"/>
+                        </w:rPr>
+                      </w:pPr>
+                      <w:r>
+                        <w:rPr>
+                          <w:rFonts w:ascii="Arial Black" w:hAnsi="Arial Black"/>
+                          <w:sz w:val="46"/>
+                          <w:szCs w:val="46"/>
+                        </w:rPr>
+                        <w:t>Ihre</w:t>
                       </w:r>
                       <w:r>
                         <w:rPr>
@@ -580,7 +659,47 @@
                           <w:sz w:val="46"/>
                           <w:szCs w:val="46"/>
                         </w:rPr>
-                        <w:t xml:space="preserve"> Einhaltung des Abstandsgebotes und des Hygienekonzeptes der Hochschule Mannheim dürfen sich nicht mehr Personen in diesem Raum aufhalten.</w:t>
+                        <w:t xml:space="preserve"> Daten werden für die Kontaktverfolgung </w:t>
+                      </w:r>
+                      <w:r>
+                        <w:rPr>
+                          <w:rFonts w:ascii="Arial Black" w:hAnsi="Arial Black"/>
+                          <w:sz w:val="46"/>
+                          <w:szCs w:val="46"/>
+                        </w:rPr>
+                        <w:t>für das</w:t>
+                      </w:r>
+                      <w:r>
+                        <w:rPr>
+                          <w:rFonts w:ascii="Arial Black" w:hAnsi="Arial Black"/>
+                          <w:sz w:val="46"/>
+                          <w:szCs w:val="46"/>
+                        </w:rPr>
+                        <w:t xml:space="preserve"> Gesundheitsamt gespeichert.  Mehr</w:t>
+                      </w:r>
+                      <w:r>
+                        <w:rPr>
+                          <w:rFonts w:ascii="Arial Black" w:hAnsi="Arial Black"/>
+                          <w:sz w:val="46"/>
+                          <w:szCs w:val="46"/>
+                        </w:rPr>
+                        <w:t xml:space="preserve"> Informationen</w:t>
+                      </w:r>
+                      <w:r>
+                        <w:rPr>
+                          <w:rFonts w:ascii="Arial Black" w:hAnsi="Arial Black"/>
+                          <w:sz w:val="46"/>
+                          <w:szCs w:val="46"/>
+                        </w:rPr>
+                        <w:t xml:space="preserve"> unter</w:t>
+                      </w:r>
+                      <w:r>
+                        <w:rPr>
+                          <w:rFonts w:ascii="Arial Black" w:hAnsi="Arial Black"/>
+                          <w:sz w:val="46"/>
+                          <w:szCs w:val="46"/>
+                        </w:rPr>
+                        <w:t>:</w:t>
                       </w:r>
                     </w:p>
                     <w:p>
@@ -588,10 +707,19 @@
                         <w:pStyle w:val="FrameContents"/>
                         <w:spacing w:after="120" w:line="216" w:lineRule="auto"/>
                         <w:rPr>
+                          <w:rFonts w:ascii="Arial Black" w:hAnsi="Arial Black"/>
                           <w:sz w:val="46"/>
                           <w:szCs w:val="46"/>
                         </w:rPr>
                       </w:pPr>
+                      <w:r>
+                        <w:rPr>
+                          <w:rFonts w:ascii="Arial Black" w:hAnsi="Arial Black"/>
+                          <w:sz w:val="46"/>
+                          <w:szCs w:val="46"/>
+                        </w:rPr>
+                        <w:t>https://ctt.hs-mannheim.de/datenschutz</w:t>
+                      </w:r>
                     </w:p>
                     <w:p>
                       <w:pPr>
@@ -622,6 +750,15 @@
           </mc:Fallback>
         </mc:AlternateContent>
       </w:r>
+    </w:p>
+    <w:p>
+      <w:pPr>
+        <w:rPr>
+          <w:rFonts w:ascii="Arial" w:hAnsi="Arial" w:cs="Arial"/>
+          <w:sz w:val="56"/>
+          <w:szCs w:val="56"/>
+        </w:rPr>
+      </w:pPr>
     </w:p>
     <w:p>
       <w:pPr>

</xml_diff>

<commit_message>
Fixed two more printout layout issues
</commit_message>
<xml_diff>
--- a/CTT-Github/templates/printout/room-printout.docx
+++ b/CTT-Github/templates/printout/room-printout.docx
@@ -10,15 +10,15 @@
         <w:ind w:right="1105"/>
         <w:rPr>
           <w:rFonts w:ascii="Arial" w:hAnsi="Arial" w:cs="Arial"/>
-          <w:sz w:val="60"/>
-          <w:szCs w:val="60"/>
+          <w:sz w:val="64"/>
+          <w:szCs w:val="64"/>
         </w:rPr>
       </w:pPr>
       <w:r>
         <w:rPr>
           <w:noProof/>
-          <w:sz w:val="72"/>
-          <w:szCs w:val="72"/>
+          <w:sz w:val="64"/>
+          <w:szCs w:val="64"/>
         </w:rPr>
         <mc:AlternateContent>
           <mc:Choice Requires="wps">
@@ -81,32 +81,32 @@
       <w:r>
         <w:rPr>
           <w:rFonts w:ascii="Arial" w:hAnsi="Arial" w:cs="Arial"/>
-          <w:sz w:val="72"/>
-          <w:szCs w:val="72"/>
+          <w:sz w:val="64"/>
+          <w:szCs w:val="64"/>
         </w:rPr>
         <w:t xml:space="preserve">Gebäude </w:t>
       </w:r>
       <w:r>
         <w:rPr>
           <w:rFonts w:ascii="Arial" w:hAnsi="Arial" w:cs="Arial"/>
-          <w:sz w:val="72"/>
-          <w:szCs w:val="72"/>
+          <w:sz w:val="64"/>
+          <w:szCs w:val="64"/>
         </w:rPr>
         <w:t>#g</w:t>
       </w:r>
       <w:r>
         <w:rPr>
           <w:rFonts w:ascii="Arial" w:hAnsi="Arial" w:cs="Arial"/>
-          <w:sz w:val="72"/>
-          <w:szCs w:val="72"/>
+          <w:sz w:val="64"/>
+          <w:szCs w:val="64"/>
         </w:rPr>
         <w:t xml:space="preserve"> / Raum</w:t>
       </w:r>
       <w:r>
         <w:rPr>
           <w:rFonts w:ascii="Arial" w:hAnsi="Arial" w:cs="Arial"/>
-          <w:sz w:val="72"/>
-          <w:szCs w:val="72"/>
+          <w:sz w:val="64"/>
+          <w:szCs w:val="64"/>
         </w:rPr>
         <w:t xml:space="preserve"> #r</w:t>
       </w:r>

</xml_diff>

<commit_message>
Refactored DocxTemplate to be heavily parallelized to avoid timeouts (#100)
* Refactored DocxTemplate to be heavily parallelized to avoid timeouts

* Fixed two more printout layout issues

* Ordered buildings list by name

Co-authored-by: MorMundHS-MA <MorMundHS-MA@users.noreply.github.com>
</commit_message>
<xml_diff>
--- a/CTT-Github/templates/printout/room-printout.docx
+++ b/CTT-Github/templates/printout/room-printout.docx
@@ -10,15 +10,15 @@
         <w:ind w:right="1105"/>
         <w:rPr>
           <w:rFonts w:ascii="Arial" w:hAnsi="Arial" w:cs="Arial"/>
-          <w:sz w:val="60"/>
-          <w:szCs w:val="60"/>
+          <w:sz w:val="64"/>
+          <w:szCs w:val="64"/>
         </w:rPr>
       </w:pPr>
       <w:r>
         <w:rPr>
           <w:noProof/>
-          <w:sz w:val="72"/>
-          <w:szCs w:val="72"/>
+          <w:sz w:val="64"/>
+          <w:szCs w:val="64"/>
         </w:rPr>
         <mc:AlternateContent>
           <mc:Choice Requires="wps">
@@ -81,32 +81,32 @@
       <w:r>
         <w:rPr>
           <w:rFonts w:ascii="Arial" w:hAnsi="Arial" w:cs="Arial"/>
-          <w:sz w:val="72"/>
-          <w:szCs w:val="72"/>
+          <w:sz w:val="64"/>
+          <w:szCs w:val="64"/>
         </w:rPr>
         <w:t xml:space="preserve">Gebäude </w:t>
       </w:r>
       <w:r>
         <w:rPr>
           <w:rFonts w:ascii="Arial" w:hAnsi="Arial" w:cs="Arial"/>
-          <w:sz w:val="72"/>
-          <w:szCs w:val="72"/>
+          <w:sz w:val="64"/>
+          <w:szCs w:val="64"/>
         </w:rPr>
         <w:t>#g</w:t>
       </w:r>
       <w:r>
         <w:rPr>
           <w:rFonts w:ascii="Arial" w:hAnsi="Arial" w:cs="Arial"/>
-          <w:sz w:val="72"/>
-          <w:szCs w:val="72"/>
+          <w:sz w:val="64"/>
+          <w:szCs w:val="64"/>
         </w:rPr>
         <w:t xml:space="preserve"> / Raum</w:t>
       </w:r>
       <w:r>
         <w:rPr>
           <w:rFonts w:ascii="Arial" w:hAnsi="Arial" w:cs="Arial"/>
-          <w:sz w:val="72"/>
-          <w:szCs w:val="72"/>
+          <w:sz w:val="64"/>
+          <w:szCs w:val="64"/>
         </w:rPr>
         <w:t xml:space="preserve"> #r</w:t>
       </w:r>

</xml_diff>